<commit_message>
added final paper and images
</commit_message>
<xml_diff>
--- a/new/SQL Integrity constraints.docx
+++ b/new/SQL Integrity constraints.docx
@@ -55,7 +55,27 @@
           <w:sz w:val="24"/>
           <w:szCs w:val="24"/>
         </w:rPr>
-        <w:t xml:space="preserve"> from farmers where (</w:t>
+        <w:t xml:space="preserve"> from </w:t>
+      </w:r>
+      <w:bookmarkStart w:id="0" w:name="_GoBack"/>
+      <w:r>
+        <w:rPr>
+          <w:rFonts w:ascii="Times New Roman" w:eastAsia="Times New Roman" w:hAnsi="Times New Roman" w:cs="Times New Roman"/>
+          <w:b/>
+          <w:sz w:val="24"/>
+          <w:szCs w:val="24"/>
+        </w:rPr>
+        <w:t>markets</w:t>
+      </w:r>
+      <w:bookmarkEnd w:id="0"/>
+      <w:r>
+        <w:rPr>
+          <w:rFonts w:ascii="Times New Roman" w:eastAsia="Times New Roman" w:hAnsi="Times New Roman" w:cs="Times New Roman"/>
+          <w:b/>
+          <w:sz w:val="24"/>
+          <w:szCs w:val="24"/>
+        </w:rPr>
+        <w:t xml:space="preserve"> where (</w:t>
       </w:r>
       <w:proofErr w:type="spellStart"/>
       <w:r>
@@ -188,7 +208,16 @@
           <w:sz w:val="24"/>
           <w:szCs w:val="24"/>
         </w:rPr>
-        <w:t>FROM farmers</w:t>
+        <w:t xml:space="preserve">FROM </w:t>
+      </w:r>
+      <w:r>
+        <w:rPr>
+          <w:rFonts w:ascii="Times New Roman" w:eastAsia="Times New Roman" w:hAnsi="Times New Roman" w:cs="Times New Roman"/>
+          <w:b/>
+          <w:sz w:val="24"/>
+          <w:szCs w:val="24"/>
+        </w:rPr>
+        <w:t>markets</w:t>
       </w:r>
     </w:p>
     <w:p>
@@ -316,7 +345,25 @@
           <w:sz w:val="24"/>
           <w:szCs w:val="24"/>
         </w:rPr>
-        <w:t xml:space="preserve">FROM farmers </w:t>
+        <w:t xml:space="preserve">FROM </w:t>
+      </w:r>
+      <w:r>
+        <w:rPr>
+          <w:rFonts w:ascii="Times New Roman" w:eastAsia="Times New Roman" w:hAnsi="Times New Roman" w:cs="Times New Roman"/>
+          <w:b/>
+          <w:sz w:val="24"/>
+          <w:szCs w:val="24"/>
+        </w:rPr>
+        <w:t>markets</w:t>
+      </w:r>
+      <w:r>
+        <w:rPr>
+          <w:rFonts w:ascii="Times New Roman" w:eastAsia="Times New Roman" w:hAnsi="Times New Roman" w:cs="Times New Roman"/>
+          <w:b/>
+          <w:sz w:val="24"/>
+          <w:szCs w:val="24"/>
+        </w:rPr>
+        <w:t xml:space="preserve"> </w:t>
       </w:r>
     </w:p>
     <w:p>
@@ -422,7 +469,16 @@
           <w:sz w:val="24"/>
           <w:szCs w:val="24"/>
         </w:rPr>
-        <w:t>Update farmers</w:t>
+        <w:t xml:space="preserve">Update </w:t>
+      </w:r>
+      <w:r>
+        <w:rPr>
+          <w:rFonts w:ascii="Times New Roman" w:eastAsia="Times New Roman" w:hAnsi="Times New Roman" w:cs="Times New Roman"/>
+          <w:b/>
+          <w:sz w:val="24"/>
+          <w:szCs w:val="24"/>
+        </w:rPr>
+        <w:t>markets</w:t>
       </w:r>
     </w:p>
     <w:p>
@@ -665,7 +721,7 @@
           <w:sz w:val="24"/>
           <w:szCs w:val="24"/>
         </w:rPr>
-        <w:t>farmers</w:t>
+        <w:t>markets</w:t>
       </w:r>
       <w:proofErr w:type="gramEnd"/>
       <w:r>
@@ -675,7 +731,25 @@
           <w:sz w:val="24"/>
           <w:szCs w:val="24"/>
         </w:rPr>
-        <w:t>."Season1 Start Date" = farmers."Season2 Start Date"</w:t>
+        <w:t xml:space="preserve">."Season1 Start Date" = </w:t>
+      </w:r>
+      <w:r>
+        <w:rPr>
+          <w:rFonts w:ascii="Times New Roman" w:eastAsia="Times New Roman" w:hAnsi="Times New Roman" w:cs="Times New Roman"/>
+          <w:b/>
+          <w:sz w:val="24"/>
+          <w:szCs w:val="24"/>
+        </w:rPr>
+        <w:t>markets</w:t>
+      </w:r>
+      <w:r>
+        <w:rPr>
+          <w:rFonts w:ascii="Times New Roman" w:eastAsia="Times New Roman" w:hAnsi="Times New Roman" w:cs="Times New Roman"/>
+          <w:b/>
+          <w:sz w:val="24"/>
+          <w:szCs w:val="24"/>
+        </w:rPr>
+        <w:t>."Season2 Start Date"</w:t>
       </w:r>
     </w:p>
     <w:p>
@@ -706,7 +780,25 @@
           <w:sz w:val="24"/>
           <w:szCs w:val="24"/>
         </w:rPr>
-        <w:t xml:space="preserve"> farmers."Season2 Start Date</w:t>
+        <w:t xml:space="preserve"> </w:t>
+      </w:r>
+      <w:r>
+        <w:rPr>
+          <w:rFonts w:ascii="Times New Roman" w:eastAsia="Times New Roman" w:hAnsi="Times New Roman" w:cs="Times New Roman"/>
+          <w:b/>
+          <w:sz w:val="24"/>
+          <w:szCs w:val="24"/>
+        </w:rPr>
+        <w:t>markets</w:t>
+      </w:r>
+      <w:r>
+        <w:rPr>
+          <w:rFonts w:ascii="Times New Roman" w:eastAsia="Times New Roman" w:hAnsi="Times New Roman" w:cs="Times New Roman"/>
+          <w:b/>
+          <w:sz w:val="24"/>
+          <w:szCs w:val="24"/>
+        </w:rPr>
+        <w:t>."Season2 Start Date</w:t>
       </w:r>
       <w:proofErr w:type="gramStart"/>
       <w:r>
@@ -757,7 +849,43 @@
           <w:sz w:val="24"/>
           <w:szCs w:val="24"/>
         </w:rPr>
-        <w:t xml:space="preserve"> farmers."Season1 End Date" = farmers."Season2 End Date"</w:t>
+        <w:t xml:space="preserve"> </w:t>
+      </w:r>
+      <w:r>
+        <w:rPr>
+          <w:rFonts w:ascii="Times New Roman" w:eastAsia="Times New Roman" w:hAnsi="Times New Roman" w:cs="Times New Roman"/>
+          <w:b/>
+          <w:sz w:val="24"/>
+          <w:szCs w:val="24"/>
+        </w:rPr>
+        <w:t>markets</w:t>
+      </w:r>
+      <w:r>
+        <w:rPr>
+          <w:rFonts w:ascii="Times New Roman" w:eastAsia="Times New Roman" w:hAnsi="Times New Roman" w:cs="Times New Roman"/>
+          <w:b/>
+          <w:sz w:val="24"/>
+          <w:szCs w:val="24"/>
+        </w:rPr>
+        <w:t xml:space="preserve">."Season1 End Date" = </w:t>
+      </w:r>
+      <w:r>
+        <w:rPr>
+          <w:rFonts w:ascii="Times New Roman" w:eastAsia="Times New Roman" w:hAnsi="Times New Roman" w:cs="Times New Roman"/>
+          <w:b/>
+          <w:sz w:val="24"/>
+          <w:szCs w:val="24"/>
+        </w:rPr>
+        <w:t>markets</w:t>
+      </w:r>
+      <w:r>
+        <w:rPr>
+          <w:rFonts w:ascii="Times New Roman" w:eastAsia="Times New Roman" w:hAnsi="Times New Roman" w:cs="Times New Roman"/>
+          <w:b/>
+          <w:sz w:val="24"/>
+          <w:szCs w:val="24"/>
+        </w:rPr>
+        <w:t>."Season2 End Date"</w:t>
       </w:r>
     </w:p>
     <w:p>
@@ -788,7 +916,43 @@
           <w:sz w:val="24"/>
           <w:szCs w:val="24"/>
         </w:rPr>
-        <w:t xml:space="preserve"> farmers."Season1Time Mon" = farmers."Season2Time Mon"</w:t>
+        <w:t xml:space="preserve"> </w:t>
+      </w:r>
+      <w:r>
+        <w:rPr>
+          <w:rFonts w:ascii="Times New Roman" w:eastAsia="Times New Roman" w:hAnsi="Times New Roman" w:cs="Times New Roman"/>
+          <w:b/>
+          <w:sz w:val="24"/>
+          <w:szCs w:val="24"/>
+        </w:rPr>
+        <w:t>markets</w:t>
+      </w:r>
+      <w:r>
+        <w:rPr>
+          <w:rFonts w:ascii="Times New Roman" w:eastAsia="Times New Roman" w:hAnsi="Times New Roman" w:cs="Times New Roman"/>
+          <w:b/>
+          <w:sz w:val="24"/>
+          <w:szCs w:val="24"/>
+        </w:rPr>
+        <w:t xml:space="preserve">."Season1Time Mon" = </w:t>
+      </w:r>
+      <w:r>
+        <w:rPr>
+          <w:rFonts w:ascii="Times New Roman" w:eastAsia="Times New Roman" w:hAnsi="Times New Roman" w:cs="Times New Roman"/>
+          <w:b/>
+          <w:sz w:val="24"/>
+          <w:szCs w:val="24"/>
+        </w:rPr>
+        <w:t>markets</w:t>
+      </w:r>
+      <w:r>
+        <w:rPr>
+          <w:rFonts w:ascii="Times New Roman" w:eastAsia="Times New Roman" w:hAnsi="Times New Roman" w:cs="Times New Roman"/>
+          <w:b/>
+          <w:sz w:val="24"/>
+          <w:szCs w:val="24"/>
+        </w:rPr>
+        <w:t>."Season2Time Mon"</w:t>
       </w:r>
     </w:p>
     <w:p>
@@ -819,7 +983,43 @@
           <w:sz w:val="24"/>
           <w:szCs w:val="24"/>
         </w:rPr>
-        <w:t xml:space="preserve"> farmers."Season1Time Tue" = farmers."Season2Time Tue"</w:t>
+        <w:t xml:space="preserve"> </w:t>
+      </w:r>
+      <w:r>
+        <w:rPr>
+          <w:rFonts w:ascii="Times New Roman" w:eastAsia="Times New Roman" w:hAnsi="Times New Roman" w:cs="Times New Roman"/>
+          <w:b/>
+          <w:sz w:val="24"/>
+          <w:szCs w:val="24"/>
+        </w:rPr>
+        <w:t>markets</w:t>
+      </w:r>
+      <w:r>
+        <w:rPr>
+          <w:rFonts w:ascii="Times New Roman" w:eastAsia="Times New Roman" w:hAnsi="Times New Roman" w:cs="Times New Roman"/>
+          <w:b/>
+          <w:sz w:val="24"/>
+          <w:szCs w:val="24"/>
+        </w:rPr>
+        <w:t xml:space="preserve">."Season1Time Tue" = </w:t>
+      </w:r>
+      <w:r>
+        <w:rPr>
+          <w:rFonts w:ascii="Times New Roman" w:eastAsia="Times New Roman" w:hAnsi="Times New Roman" w:cs="Times New Roman"/>
+          <w:b/>
+          <w:sz w:val="24"/>
+          <w:szCs w:val="24"/>
+        </w:rPr>
+        <w:t>markets</w:t>
+      </w:r>
+      <w:r>
+        <w:rPr>
+          <w:rFonts w:ascii="Times New Roman" w:eastAsia="Times New Roman" w:hAnsi="Times New Roman" w:cs="Times New Roman"/>
+          <w:b/>
+          <w:sz w:val="24"/>
+          <w:szCs w:val="24"/>
+        </w:rPr>
+        <w:t>."Season2Time Tue"</w:t>
       </w:r>
     </w:p>
     <w:p>
@@ -850,7 +1050,43 @@
           <w:sz w:val="24"/>
           <w:szCs w:val="24"/>
         </w:rPr>
-        <w:t xml:space="preserve"> farmers."Season1Time Wed" = farmers."Season2Time Wed"</w:t>
+        <w:t xml:space="preserve"> </w:t>
+      </w:r>
+      <w:r>
+        <w:rPr>
+          <w:rFonts w:ascii="Times New Roman" w:eastAsia="Times New Roman" w:hAnsi="Times New Roman" w:cs="Times New Roman"/>
+          <w:b/>
+          <w:sz w:val="24"/>
+          <w:szCs w:val="24"/>
+        </w:rPr>
+        <w:t>markets</w:t>
+      </w:r>
+      <w:r>
+        <w:rPr>
+          <w:rFonts w:ascii="Times New Roman" w:eastAsia="Times New Roman" w:hAnsi="Times New Roman" w:cs="Times New Roman"/>
+          <w:b/>
+          <w:sz w:val="24"/>
+          <w:szCs w:val="24"/>
+        </w:rPr>
+        <w:t xml:space="preserve">."Season1Time Wed" = </w:t>
+      </w:r>
+      <w:r>
+        <w:rPr>
+          <w:rFonts w:ascii="Times New Roman" w:eastAsia="Times New Roman" w:hAnsi="Times New Roman" w:cs="Times New Roman"/>
+          <w:b/>
+          <w:sz w:val="24"/>
+          <w:szCs w:val="24"/>
+        </w:rPr>
+        <w:t>markets</w:t>
+      </w:r>
+      <w:r>
+        <w:rPr>
+          <w:rFonts w:ascii="Times New Roman" w:eastAsia="Times New Roman" w:hAnsi="Times New Roman" w:cs="Times New Roman"/>
+          <w:b/>
+          <w:sz w:val="24"/>
+          <w:szCs w:val="24"/>
+        </w:rPr>
+        <w:t>."Season2Time Wed"</w:t>
       </w:r>
     </w:p>
     <w:p>
@@ -881,7 +1117,43 @@
           <w:sz w:val="24"/>
           <w:szCs w:val="24"/>
         </w:rPr>
-        <w:t xml:space="preserve"> farmers."Season1Time Thu" = farmers."Season2Time Thu"</w:t>
+        <w:t xml:space="preserve"> </w:t>
+      </w:r>
+      <w:r>
+        <w:rPr>
+          <w:rFonts w:ascii="Times New Roman" w:eastAsia="Times New Roman" w:hAnsi="Times New Roman" w:cs="Times New Roman"/>
+          <w:b/>
+          <w:sz w:val="24"/>
+          <w:szCs w:val="24"/>
+        </w:rPr>
+        <w:t>markets</w:t>
+      </w:r>
+      <w:r>
+        <w:rPr>
+          <w:rFonts w:ascii="Times New Roman" w:eastAsia="Times New Roman" w:hAnsi="Times New Roman" w:cs="Times New Roman"/>
+          <w:b/>
+          <w:sz w:val="24"/>
+          <w:szCs w:val="24"/>
+        </w:rPr>
+        <w:t xml:space="preserve">."Season1Time Thu" = </w:t>
+      </w:r>
+      <w:r>
+        <w:rPr>
+          <w:rFonts w:ascii="Times New Roman" w:eastAsia="Times New Roman" w:hAnsi="Times New Roman" w:cs="Times New Roman"/>
+          <w:b/>
+          <w:sz w:val="24"/>
+          <w:szCs w:val="24"/>
+        </w:rPr>
+        <w:t>markets</w:t>
+      </w:r>
+      <w:r>
+        <w:rPr>
+          <w:rFonts w:ascii="Times New Roman" w:eastAsia="Times New Roman" w:hAnsi="Times New Roman" w:cs="Times New Roman"/>
+          <w:b/>
+          <w:sz w:val="24"/>
+          <w:szCs w:val="24"/>
+        </w:rPr>
+        <w:t>."Season2Time Thu"</w:t>
       </w:r>
     </w:p>
     <w:p>
@@ -912,7 +1184,43 @@
           <w:sz w:val="24"/>
           <w:szCs w:val="24"/>
         </w:rPr>
-        <w:t xml:space="preserve"> farmers."Season1Time Fri" = farmers."Season2Time Fri"</w:t>
+        <w:t xml:space="preserve"> </w:t>
+      </w:r>
+      <w:r>
+        <w:rPr>
+          <w:rFonts w:ascii="Times New Roman" w:eastAsia="Times New Roman" w:hAnsi="Times New Roman" w:cs="Times New Roman"/>
+          <w:b/>
+          <w:sz w:val="24"/>
+          <w:szCs w:val="24"/>
+        </w:rPr>
+        <w:t>markets</w:t>
+      </w:r>
+      <w:r>
+        <w:rPr>
+          <w:rFonts w:ascii="Times New Roman" w:eastAsia="Times New Roman" w:hAnsi="Times New Roman" w:cs="Times New Roman"/>
+          <w:b/>
+          <w:sz w:val="24"/>
+          <w:szCs w:val="24"/>
+        </w:rPr>
+        <w:t xml:space="preserve">."Season1Time Fri" = </w:t>
+      </w:r>
+      <w:r>
+        <w:rPr>
+          <w:rFonts w:ascii="Times New Roman" w:eastAsia="Times New Roman" w:hAnsi="Times New Roman" w:cs="Times New Roman"/>
+          <w:b/>
+          <w:sz w:val="24"/>
+          <w:szCs w:val="24"/>
+        </w:rPr>
+        <w:t>markets</w:t>
+      </w:r>
+      <w:r>
+        <w:rPr>
+          <w:rFonts w:ascii="Times New Roman" w:eastAsia="Times New Roman" w:hAnsi="Times New Roman" w:cs="Times New Roman"/>
+          <w:b/>
+          <w:sz w:val="24"/>
+          <w:szCs w:val="24"/>
+        </w:rPr>
+        <w:t>."Season2Time Fri"</w:t>
       </w:r>
     </w:p>
     <w:p>
@@ -943,7 +1251,43 @@
           <w:sz w:val="24"/>
           <w:szCs w:val="24"/>
         </w:rPr>
-        <w:t xml:space="preserve"> farmers."Season1Time Sat" = farmers."Season2Time Sat"</w:t>
+        <w:t xml:space="preserve"> </w:t>
+      </w:r>
+      <w:r>
+        <w:rPr>
+          <w:rFonts w:ascii="Times New Roman" w:eastAsia="Times New Roman" w:hAnsi="Times New Roman" w:cs="Times New Roman"/>
+          <w:b/>
+          <w:sz w:val="24"/>
+          <w:szCs w:val="24"/>
+        </w:rPr>
+        <w:t>markets</w:t>
+      </w:r>
+      <w:r>
+        <w:rPr>
+          <w:rFonts w:ascii="Times New Roman" w:eastAsia="Times New Roman" w:hAnsi="Times New Roman" w:cs="Times New Roman"/>
+          <w:b/>
+          <w:sz w:val="24"/>
+          <w:szCs w:val="24"/>
+        </w:rPr>
+        <w:t xml:space="preserve">."Season1Time Sat" = </w:t>
+      </w:r>
+      <w:r>
+        <w:rPr>
+          <w:rFonts w:ascii="Times New Roman" w:eastAsia="Times New Roman" w:hAnsi="Times New Roman" w:cs="Times New Roman"/>
+          <w:b/>
+          <w:sz w:val="24"/>
+          <w:szCs w:val="24"/>
+        </w:rPr>
+        <w:t>markets</w:t>
+      </w:r>
+      <w:r>
+        <w:rPr>
+          <w:rFonts w:ascii="Times New Roman" w:eastAsia="Times New Roman" w:hAnsi="Times New Roman" w:cs="Times New Roman"/>
+          <w:b/>
+          <w:sz w:val="24"/>
+          <w:szCs w:val="24"/>
+        </w:rPr>
+        <w:t>."Season2Time Sat"</w:t>
       </w:r>
     </w:p>
     <w:p>
@@ -975,7 +1319,43 @@
           <w:sz w:val="24"/>
           <w:szCs w:val="24"/>
         </w:rPr>
-        <w:t xml:space="preserve"> farmers."Season1Time Sun" = farmers."Season2Time Sun"</w:t>
+        <w:t xml:space="preserve"> </w:t>
+      </w:r>
+      <w:r>
+        <w:rPr>
+          <w:rFonts w:ascii="Times New Roman" w:eastAsia="Times New Roman" w:hAnsi="Times New Roman" w:cs="Times New Roman"/>
+          <w:b/>
+          <w:sz w:val="24"/>
+          <w:szCs w:val="24"/>
+        </w:rPr>
+        <w:t>markets</w:t>
+      </w:r>
+      <w:r>
+        <w:rPr>
+          <w:rFonts w:ascii="Times New Roman" w:eastAsia="Times New Roman" w:hAnsi="Times New Roman" w:cs="Times New Roman"/>
+          <w:b/>
+          <w:sz w:val="24"/>
+          <w:szCs w:val="24"/>
+        </w:rPr>
+        <w:t xml:space="preserve">."Season1Time Sun" = </w:t>
+      </w:r>
+      <w:r>
+        <w:rPr>
+          <w:rFonts w:ascii="Times New Roman" w:eastAsia="Times New Roman" w:hAnsi="Times New Roman" w:cs="Times New Roman"/>
+          <w:b/>
+          <w:sz w:val="24"/>
+          <w:szCs w:val="24"/>
+        </w:rPr>
+        <w:t>markets</w:t>
+      </w:r>
+      <w:r>
+        <w:rPr>
+          <w:rFonts w:ascii="Times New Roman" w:eastAsia="Times New Roman" w:hAnsi="Times New Roman" w:cs="Times New Roman"/>
+          <w:b/>
+          <w:sz w:val="24"/>
+          <w:szCs w:val="24"/>
+        </w:rPr>
+        <w:t>."Season2Time Sun"</w:t>
       </w:r>
     </w:p>
     <w:p>
@@ -1034,7 +1414,16 @@
           <w:sz w:val="24"/>
           <w:szCs w:val="24"/>
         </w:rPr>
-        <w:t>Update farmers</w:t>
+        <w:t xml:space="preserve">Update </w:t>
+      </w:r>
+      <w:r>
+        <w:rPr>
+          <w:rFonts w:ascii="Times New Roman" w:eastAsia="Times New Roman" w:hAnsi="Times New Roman" w:cs="Times New Roman"/>
+          <w:b/>
+          <w:sz w:val="24"/>
+          <w:szCs w:val="24"/>
+        </w:rPr>
+        <w:t>markets</w:t>
       </w:r>
     </w:p>
     <w:p>
@@ -1277,7 +1666,7 @@
           <w:sz w:val="24"/>
           <w:szCs w:val="24"/>
         </w:rPr>
-        <w:t>farmers</w:t>
+        <w:t>markets</w:t>
       </w:r>
       <w:proofErr w:type="gramEnd"/>
       <w:r>
@@ -1287,7 +1676,25 @@
           <w:sz w:val="24"/>
           <w:szCs w:val="24"/>
         </w:rPr>
-        <w:t>."Season1 Start Date" = farmers."Season3 Start Date"</w:t>
+        <w:t xml:space="preserve">."Season1 Start Date" = </w:t>
+      </w:r>
+      <w:r>
+        <w:rPr>
+          <w:rFonts w:ascii="Times New Roman" w:eastAsia="Times New Roman" w:hAnsi="Times New Roman" w:cs="Times New Roman"/>
+          <w:b/>
+          <w:sz w:val="24"/>
+          <w:szCs w:val="24"/>
+        </w:rPr>
+        <w:t>markets</w:t>
+      </w:r>
+      <w:r>
+        <w:rPr>
+          <w:rFonts w:ascii="Times New Roman" w:eastAsia="Times New Roman" w:hAnsi="Times New Roman" w:cs="Times New Roman"/>
+          <w:b/>
+          <w:sz w:val="24"/>
+          <w:szCs w:val="24"/>
+        </w:rPr>
+        <w:t>."Season3 Start Date"</w:t>
       </w:r>
     </w:p>
     <w:p>
@@ -1318,7 +1725,25 @@
           <w:sz w:val="24"/>
           <w:szCs w:val="24"/>
         </w:rPr>
-        <w:t xml:space="preserve"> farmers."Season3 Start Date</w:t>
+        <w:t xml:space="preserve"> </w:t>
+      </w:r>
+      <w:r>
+        <w:rPr>
+          <w:rFonts w:ascii="Times New Roman" w:eastAsia="Times New Roman" w:hAnsi="Times New Roman" w:cs="Times New Roman"/>
+          <w:b/>
+          <w:sz w:val="24"/>
+          <w:szCs w:val="24"/>
+        </w:rPr>
+        <w:t>markets</w:t>
+      </w:r>
+      <w:r>
+        <w:rPr>
+          <w:rFonts w:ascii="Times New Roman" w:eastAsia="Times New Roman" w:hAnsi="Times New Roman" w:cs="Times New Roman"/>
+          <w:b/>
+          <w:sz w:val="24"/>
+          <w:szCs w:val="24"/>
+        </w:rPr>
+        <w:t>."Season3 Start Date</w:t>
       </w:r>
       <w:proofErr w:type="gramStart"/>
       <w:r>
@@ -1369,7 +1794,43 @@
           <w:sz w:val="24"/>
           <w:szCs w:val="24"/>
         </w:rPr>
-        <w:t xml:space="preserve"> farmers."Season1 End Date" = farmers."Season3 End Date"</w:t>
+        <w:t xml:space="preserve"> </w:t>
+      </w:r>
+      <w:r>
+        <w:rPr>
+          <w:rFonts w:ascii="Times New Roman" w:eastAsia="Times New Roman" w:hAnsi="Times New Roman" w:cs="Times New Roman"/>
+          <w:b/>
+          <w:sz w:val="24"/>
+          <w:szCs w:val="24"/>
+        </w:rPr>
+        <w:t>markets</w:t>
+      </w:r>
+      <w:r>
+        <w:rPr>
+          <w:rFonts w:ascii="Times New Roman" w:eastAsia="Times New Roman" w:hAnsi="Times New Roman" w:cs="Times New Roman"/>
+          <w:b/>
+          <w:sz w:val="24"/>
+          <w:szCs w:val="24"/>
+        </w:rPr>
+        <w:t xml:space="preserve">."Season1 End Date" = </w:t>
+      </w:r>
+      <w:r>
+        <w:rPr>
+          <w:rFonts w:ascii="Times New Roman" w:eastAsia="Times New Roman" w:hAnsi="Times New Roman" w:cs="Times New Roman"/>
+          <w:b/>
+          <w:sz w:val="24"/>
+          <w:szCs w:val="24"/>
+        </w:rPr>
+        <w:t>markets</w:t>
+      </w:r>
+      <w:r>
+        <w:rPr>
+          <w:rFonts w:ascii="Times New Roman" w:eastAsia="Times New Roman" w:hAnsi="Times New Roman" w:cs="Times New Roman"/>
+          <w:b/>
+          <w:sz w:val="24"/>
+          <w:szCs w:val="24"/>
+        </w:rPr>
+        <w:t>."Season3 End Date"</w:t>
       </w:r>
     </w:p>
     <w:p>
@@ -1400,7 +1861,43 @@
           <w:sz w:val="24"/>
           <w:szCs w:val="24"/>
         </w:rPr>
-        <w:t xml:space="preserve"> farmers."Season1Time Mon" = farmers."Season3Time Mon"</w:t>
+        <w:t xml:space="preserve"> </w:t>
+      </w:r>
+      <w:r>
+        <w:rPr>
+          <w:rFonts w:ascii="Times New Roman" w:eastAsia="Times New Roman" w:hAnsi="Times New Roman" w:cs="Times New Roman"/>
+          <w:b/>
+          <w:sz w:val="24"/>
+          <w:szCs w:val="24"/>
+        </w:rPr>
+        <w:t>markets</w:t>
+      </w:r>
+      <w:r>
+        <w:rPr>
+          <w:rFonts w:ascii="Times New Roman" w:eastAsia="Times New Roman" w:hAnsi="Times New Roman" w:cs="Times New Roman"/>
+          <w:b/>
+          <w:sz w:val="24"/>
+          <w:szCs w:val="24"/>
+        </w:rPr>
+        <w:t xml:space="preserve">."Season1Time Mon" = </w:t>
+      </w:r>
+      <w:r>
+        <w:rPr>
+          <w:rFonts w:ascii="Times New Roman" w:eastAsia="Times New Roman" w:hAnsi="Times New Roman" w:cs="Times New Roman"/>
+          <w:b/>
+          <w:sz w:val="24"/>
+          <w:szCs w:val="24"/>
+        </w:rPr>
+        <w:t>markets</w:t>
+      </w:r>
+      <w:r>
+        <w:rPr>
+          <w:rFonts w:ascii="Times New Roman" w:eastAsia="Times New Roman" w:hAnsi="Times New Roman" w:cs="Times New Roman"/>
+          <w:b/>
+          <w:sz w:val="24"/>
+          <w:szCs w:val="24"/>
+        </w:rPr>
+        <w:t>."Season3Time Mon"</w:t>
       </w:r>
     </w:p>
     <w:p>
@@ -1431,7 +1928,43 @@
           <w:sz w:val="24"/>
           <w:szCs w:val="24"/>
         </w:rPr>
-        <w:t xml:space="preserve"> farmers."Season1Time Tue" = farmers."Season3Time Tue"</w:t>
+        <w:t xml:space="preserve"> </w:t>
+      </w:r>
+      <w:r>
+        <w:rPr>
+          <w:rFonts w:ascii="Times New Roman" w:eastAsia="Times New Roman" w:hAnsi="Times New Roman" w:cs="Times New Roman"/>
+          <w:b/>
+          <w:sz w:val="24"/>
+          <w:szCs w:val="24"/>
+        </w:rPr>
+        <w:t>markets</w:t>
+      </w:r>
+      <w:r>
+        <w:rPr>
+          <w:rFonts w:ascii="Times New Roman" w:eastAsia="Times New Roman" w:hAnsi="Times New Roman" w:cs="Times New Roman"/>
+          <w:b/>
+          <w:sz w:val="24"/>
+          <w:szCs w:val="24"/>
+        </w:rPr>
+        <w:t xml:space="preserve">."Season1Time Tue" = </w:t>
+      </w:r>
+      <w:r>
+        <w:rPr>
+          <w:rFonts w:ascii="Times New Roman" w:eastAsia="Times New Roman" w:hAnsi="Times New Roman" w:cs="Times New Roman"/>
+          <w:b/>
+          <w:sz w:val="24"/>
+          <w:szCs w:val="24"/>
+        </w:rPr>
+        <w:t>markets</w:t>
+      </w:r>
+      <w:r>
+        <w:rPr>
+          <w:rFonts w:ascii="Times New Roman" w:eastAsia="Times New Roman" w:hAnsi="Times New Roman" w:cs="Times New Roman"/>
+          <w:b/>
+          <w:sz w:val="24"/>
+          <w:szCs w:val="24"/>
+        </w:rPr>
+        <w:t>."Season3Time Tue"</w:t>
       </w:r>
     </w:p>
     <w:p>
@@ -1462,18 +1995,43 @@
           <w:sz w:val="24"/>
           <w:szCs w:val="24"/>
         </w:rPr>
-        <w:t xml:space="preserve"> farmers."Seas</w:t>
-      </w:r>
-      <w:bookmarkStart w:id="0" w:name="_GoBack"/>
-      <w:bookmarkEnd w:id="0"/>
-      <w:r>
-        <w:rPr>
-          <w:rFonts w:ascii="Times New Roman" w:eastAsia="Times New Roman" w:hAnsi="Times New Roman" w:cs="Times New Roman"/>
-          <w:b/>
-          <w:sz w:val="24"/>
-          <w:szCs w:val="24"/>
-        </w:rPr>
-        <w:t>on1Time Wed" = farmers."Season3Time Wed"</w:t>
+        <w:t xml:space="preserve"> </w:t>
+      </w:r>
+      <w:r>
+        <w:rPr>
+          <w:rFonts w:ascii="Times New Roman" w:eastAsia="Times New Roman" w:hAnsi="Times New Roman" w:cs="Times New Roman"/>
+          <w:b/>
+          <w:sz w:val="24"/>
+          <w:szCs w:val="24"/>
+        </w:rPr>
+        <w:t>markets</w:t>
+      </w:r>
+      <w:r>
+        <w:rPr>
+          <w:rFonts w:ascii="Times New Roman" w:eastAsia="Times New Roman" w:hAnsi="Times New Roman" w:cs="Times New Roman"/>
+          <w:b/>
+          <w:sz w:val="24"/>
+          <w:szCs w:val="24"/>
+        </w:rPr>
+        <w:t xml:space="preserve">."Season1Time Wed" = </w:t>
+      </w:r>
+      <w:r>
+        <w:rPr>
+          <w:rFonts w:ascii="Times New Roman" w:eastAsia="Times New Roman" w:hAnsi="Times New Roman" w:cs="Times New Roman"/>
+          <w:b/>
+          <w:sz w:val="24"/>
+          <w:szCs w:val="24"/>
+        </w:rPr>
+        <w:t>markets</w:t>
+      </w:r>
+      <w:r>
+        <w:rPr>
+          <w:rFonts w:ascii="Times New Roman" w:eastAsia="Times New Roman" w:hAnsi="Times New Roman" w:cs="Times New Roman"/>
+          <w:b/>
+          <w:sz w:val="24"/>
+          <w:szCs w:val="24"/>
+        </w:rPr>
+        <w:t>."Season3Time Wed"</w:t>
       </w:r>
     </w:p>
     <w:p>
@@ -1504,7 +2062,43 @@
           <w:sz w:val="24"/>
           <w:szCs w:val="24"/>
         </w:rPr>
-        <w:t xml:space="preserve"> farmers."Season1Time Thu" = farmers."Season3Time Thu"</w:t>
+        <w:t xml:space="preserve"> </w:t>
+      </w:r>
+      <w:r>
+        <w:rPr>
+          <w:rFonts w:ascii="Times New Roman" w:eastAsia="Times New Roman" w:hAnsi="Times New Roman" w:cs="Times New Roman"/>
+          <w:b/>
+          <w:sz w:val="24"/>
+          <w:szCs w:val="24"/>
+        </w:rPr>
+        <w:t>markets</w:t>
+      </w:r>
+      <w:r>
+        <w:rPr>
+          <w:rFonts w:ascii="Times New Roman" w:eastAsia="Times New Roman" w:hAnsi="Times New Roman" w:cs="Times New Roman"/>
+          <w:b/>
+          <w:sz w:val="24"/>
+          <w:szCs w:val="24"/>
+        </w:rPr>
+        <w:t xml:space="preserve">."Season1Time Thu" = </w:t>
+      </w:r>
+      <w:r>
+        <w:rPr>
+          <w:rFonts w:ascii="Times New Roman" w:eastAsia="Times New Roman" w:hAnsi="Times New Roman" w:cs="Times New Roman"/>
+          <w:b/>
+          <w:sz w:val="24"/>
+          <w:szCs w:val="24"/>
+        </w:rPr>
+        <w:t>markets</w:t>
+      </w:r>
+      <w:r>
+        <w:rPr>
+          <w:rFonts w:ascii="Times New Roman" w:eastAsia="Times New Roman" w:hAnsi="Times New Roman" w:cs="Times New Roman"/>
+          <w:b/>
+          <w:sz w:val="24"/>
+          <w:szCs w:val="24"/>
+        </w:rPr>
+        <w:t>."Season3Time Thu"</w:t>
       </w:r>
     </w:p>
     <w:p>
@@ -1535,7 +2129,43 @@
           <w:sz w:val="24"/>
           <w:szCs w:val="24"/>
         </w:rPr>
-        <w:t xml:space="preserve"> farmers."Season1Time Fri" = farmers."Season3Time Fri"</w:t>
+        <w:t xml:space="preserve"> </w:t>
+      </w:r>
+      <w:r>
+        <w:rPr>
+          <w:rFonts w:ascii="Times New Roman" w:eastAsia="Times New Roman" w:hAnsi="Times New Roman" w:cs="Times New Roman"/>
+          <w:b/>
+          <w:sz w:val="24"/>
+          <w:szCs w:val="24"/>
+        </w:rPr>
+        <w:t>markets</w:t>
+      </w:r>
+      <w:r>
+        <w:rPr>
+          <w:rFonts w:ascii="Times New Roman" w:eastAsia="Times New Roman" w:hAnsi="Times New Roman" w:cs="Times New Roman"/>
+          <w:b/>
+          <w:sz w:val="24"/>
+          <w:szCs w:val="24"/>
+        </w:rPr>
+        <w:t xml:space="preserve">."Season1Time Fri" = </w:t>
+      </w:r>
+      <w:r>
+        <w:rPr>
+          <w:rFonts w:ascii="Times New Roman" w:eastAsia="Times New Roman" w:hAnsi="Times New Roman" w:cs="Times New Roman"/>
+          <w:b/>
+          <w:sz w:val="24"/>
+          <w:szCs w:val="24"/>
+        </w:rPr>
+        <w:t>markets</w:t>
+      </w:r>
+      <w:r>
+        <w:rPr>
+          <w:rFonts w:ascii="Times New Roman" w:eastAsia="Times New Roman" w:hAnsi="Times New Roman" w:cs="Times New Roman"/>
+          <w:b/>
+          <w:sz w:val="24"/>
+          <w:szCs w:val="24"/>
+        </w:rPr>
+        <w:t>."Season3Time Fri"</w:t>
       </w:r>
     </w:p>
     <w:p>
@@ -1566,7 +2196,43 @@
           <w:sz w:val="24"/>
           <w:szCs w:val="24"/>
         </w:rPr>
-        <w:t xml:space="preserve"> farmers."Season1Time Sat" = farmers."Season3Time Sat"</w:t>
+        <w:t xml:space="preserve"> </w:t>
+      </w:r>
+      <w:r>
+        <w:rPr>
+          <w:rFonts w:ascii="Times New Roman" w:eastAsia="Times New Roman" w:hAnsi="Times New Roman" w:cs="Times New Roman"/>
+          <w:b/>
+          <w:sz w:val="24"/>
+          <w:szCs w:val="24"/>
+        </w:rPr>
+        <w:t>markets</w:t>
+      </w:r>
+      <w:r>
+        <w:rPr>
+          <w:rFonts w:ascii="Times New Roman" w:eastAsia="Times New Roman" w:hAnsi="Times New Roman" w:cs="Times New Roman"/>
+          <w:b/>
+          <w:sz w:val="24"/>
+          <w:szCs w:val="24"/>
+        </w:rPr>
+        <w:t xml:space="preserve">."Season1Time Sat" = </w:t>
+      </w:r>
+      <w:r>
+        <w:rPr>
+          <w:rFonts w:ascii="Times New Roman" w:eastAsia="Times New Roman" w:hAnsi="Times New Roman" w:cs="Times New Roman"/>
+          <w:b/>
+          <w:sz w:val="24"/>
+          <w:szCs w:val="24"/>
+        </w:rPr>
+        <w:t>markets</w:t>
+      </w:r>
+      <w:r>
+        <w:rPr>
+          <w:rFonts w:ascii="Times New Roman" w:eastAsia="Times New Roman" w:hAnsi="Times New Roman" w:cs="Times New Roman"/>
+          <w:b/>
+          <w:sz w:val="24"/>
+          <w:szCs w:val="24"/>
+        </w:rPr>
+        <w:t>."Season3Time Sat"</w:t>
       </w:r>
     </w:p>
     <w:p>
@@ -1594,7 +2260,43 @@
           <w:sz w:val="24"/>
           <w:szCs w:val="24"/>
         </w:rPr>
-        <w:t xml:space="preserve"> farmers."Season1Time Sun" = farmers."Season3Time Sun"</w:t>
+        <w:t xml:space="preserve"> </w:t>
+      </w:r>
+      <w:r>
+        <w:rPr>
+          <w:rFonts w:ascii="Times New Roman" w:eastAsia="Times New Roman" w:hAnsi="Times New Roman" w:cs="Times New Roman"/>
+          <w:b/>
+          <w:sz w:val="24"/>
+          <w:szCs w:val="24"/>
+        </w:rPr>
+        <w:t>markets</w:t>
+      </w:r>
+      <w:r>
+        <w:rPr>
+          <w:rFonts w:ascii="Times New Roman" w:eastAsia="Times New Roman" w:hAnsi="Times New Roman" w:cs="Times New Roman"/>
+          <w:b/>
+          <w:sz w:val="24"/>
+          <w:szCs w:val="24"/>
+        </w:rPr>
+        <w:t xml:space="preserve">."Season1Time Sun" = </w:t>
+      </w:r>
+      <w:r>
+        <w:rPr>
+          <w:rFonts w:ascii="Times New Roman" w:eastAsia="Times New Roman" w:hAnsi="Times New Roman" w:cs="Times New Roman"/>
+          <w:b/>
+          <w:sz w:val="24"/>
+          <w:szCs w:val="24"/>
+        </w:rPr>
+        <w:t>markets</w:t>
+      </w:r>
+      <w:r>
+        <w:rPr>
+          <w:rFonts w:ascii="Times New Roman" w:eastAsia="Times New Roman" w:hAnsi="Times New Roman" w:cs="Times New Roman"/>
+          <w:b/>
+          <w:sz w:val="24"/>
+          <w:szCs w:val="24"/>
+        </w:rPr>
+        <w:t>."Season3Time Sun"</w:t>
       </w:r>
     </w:p>
     <w:sectPr>

</xml_diff>